<commit_message>
PVE Voorblad iets aangepast
</commit_message>
<xml_diff>
--- a/PVE.docx
+++ b/PVE.docx
@@ -10,6 +10,7 @@
           <w:docPartUnique/>
         </w:docPartObj>
       </w:sdtPr>
+      <w:sdtEndPr/>
       <w:sdtContent>
         <w:p/>
         <w:p>
@@ -108,6 +109,7 @@
                                     <w:dataBinding w:prefixMappings="xmlns:ns0='http://purl.org/dc/elements/1.1/' xmlns:ns1='http://schemas.openxmlformats.org/package/2006/metadata/core-properties' " w:xpath="/ns1:coreProperties[1]/ns0:title[1]" w:storeItemID="{6C3C8BC8-F283-45AE-878A-BAB7291924A1}"/>
                                     <w:text/>
                                   </w:sdtPr>
+                                  <w:sdtEndPr/>
                                   <w:sdtContent>
                                     <w:r>
                                       <w:rPr>
@@ -115,7 +117,7 @@
                                         <w:sz w:val="72"/>
                                         <w:szCs w:val="72"/>
                                       </w:rPr>
-                                      <w:t>PVE Top2000</w:t>
+                                      <w:t>Plan van Eisen</w:t>
                                     </w:r>
                                   </w:sdtContent>
                                 </w:sdt>
@@ -131,10 +133,10 @@
                                   <w:alias w:val="Ondertitel"/>
                                   <w:tag w:val=""/>
                                   <w:id w:val="-2090151685"/>
-                                  <w:showingPlcHdr/>
                                   <w:dataBinding w:prefixMappings="xmlns:ns0='http://purl.org/dc/elements/1.1/' xmlns:ns1='http://schemas.openxmlformats.org/package/2006/metadata/core-properties' " w:xpath="/ns1:coreProperties[1]/ns0:subject[1]" w:storeItemID="{6C3C8BC8-F283-45AE-878A-BAB7291924A1}"/>
                                   <w:text/>
                                 </w:sdtPr>
+                                <w:sdtEndPr/>
                                 <w:sdtContent>
                                   <w:p>
                                     <w:pPr>
@@ -154,7 +156,7 @@
                                         <w:sz w:val="28"/>
                                         <w:szCs w:val="28"/>
                                       </w:rPr>
-                                      <w:t>[Ondertitel van document]</w:t>
+                                      <w:t>Top2000 project</w:t>
                                     </w:r>
                                   </w:p>
                                 </w:sdtContent>
@@ -173,6 +175,7 @@
                                   <w:dataBinding w:prefixMappings="xmlns:ns0='http://purl.org/dc/elements/1.1/' xmlns:ns1='http://schemas.openxmlformats.org/package/2006/metadata/core-properties' " w:xpath="/ns1:coreProperties[1]/ns0:creator[1]" w:storeItemID="{6C3C8BC8-F283-45AE-878A-BAB7291924A1}"/>
                                   <w:text/>
                                 </w:sdtPr>
+                                <w:sdtEndPr/>
                                 <w:sdtContent>
                                   <w:p>
                                     <w:pPr>
@@ -249,6 +252,7 @@
                               <w:dataBinding w:prefixMappings="xmlns:ns0='http://purl.org/dc/elements/1.1/' xmlns:ns1='http://schemas.openxmlformats.org/package/2006/metadata/core-properties' " w:xpath="/ns1:coreProperties[1]/ns0:title[1]" w:storeItemID="{6C3C8BC8-F283-45AE-878A-BAB7291924A1}"/>
                               <w:text/>
                             </w:sdtPr>
+                            <w:sdtEndPr/>
                             <w:sdtContent>
                               <w:r>
                                 <w:rPr>
@@ -256,7 +260,7 @@
                                   <w:sz w:val="72"/>
                                   <w:szCs w:val="72"/>
                                 </w:rPr>
-                                <w:t>PVE Top2000</w:t>
+                                <w:t>Plan van Eisen</w:t>
                               </w:r>
                             </w:sdtContent>
                           </w:sdt>
@@ -272,10 +276,10 @@
                             <w:alias w:val="Ondertitel"/>
                             <w:tag w:val=""/>
                             <w:id w:val="-2090151685"/>
-                            <w:showingPlcHdr/>
                             <w:dataBinding w:prefixMappings="xmlns:ns0='http://purl.org/dc/elements/1.1/' xmlns:ns1='http://schemas.openxmlformats.org/package/2006/metadata/core-properties' " w:xpath="/ns1:coreProperties[1]/ns0:subject[1]" w:storeItemID="{6C3C8BC8-F283-45AE-878A-BAB7291924A1}"/>
                             <w:text/>
                           </w:sdtPr>
+                          <w:sdtEndPr/>
                           <w:sdtContent>
                             <w:p>
                               <w:pPr>
@@ -295,7 +299,7 @@
                                   <w:sz w:val="28"/>
                                   <w:szCs w:val="28"/>
                                 </w:rPr>
-                                <w:t>[Ondertitel van document]</w:t>
+                                <w:t>Top2000 project</w:t>
                               </w:r>
                             </w:p>
                           </w:sdtContent>
@@ -314,6 +318,7 @@
                             <w:dataBinding w:prefixMappings="xmlns:ns0='http://purl.org/dc/elements/1.1/' xmlns:ns1='http://schemas.openxmlformats.org/package/2006/metadata/core-properties' " w:xpath="/ns1:coreProperties[1]/ns0:creator[1]" w:storeItemID="{6C3C8BC8-F283-45AE-878A-BAB7291924A1}"/>
                             <w:text/>
                           </w:sdtPr>
+                          <w:sdtEndPr/>
                           <w:sdtContent>
                             <w:p>
                               <w:pPr>
@@ -431,6 +436,7 @@
                                     <w:calendar w:val="gregorian"/>
                                   </w:date>
                                 </w:sdtPr>
+                                <w:sdtEndPr/>
                                 <w:sdtContent>
                                   <w:p>
                                     <w:pPr>
@@ -497,6 +503,7 @@
                               <w:calendar w:val="gregorian"/>
                             </w:date>
                           </w:sdtPr>
+                          <w:sdtEndPr/>
                           <w:sdtContent>
                             <w:p>
                               <w:pPr>
@@ -621,6 +628,13 @@
     <w:p/>
     <w:sdt>
       <w:sdtPr>
+        <w:rPr>
+          <w:rFonts w:asciiTheme="minorHAnsi" w:eastAsiaTheme="minorHAnsi" w:hAnsiTheme="minorHAnsi" w:cstheme="minorBidi"/>
+          <w:color w:val="auto"/>
+          <w:sz w:val="22"/>
+          <w:szCs w:val="22"/>
+          <w:lang w:eastAsia="en-US"/>
+        </w:rPr>
         <w:id w:val="-1046525111"/>
         <w:docPartObj>
           <w:docPartGallery w:val="Table of Contents"/>
@@ -629,13 +643,8 @@
       </w:sdtPr>
       <w:sdtEndPr>
         <w:rPr>
-          <w:rFonts w:asciiTheme="minorHAnsi" w:eastAsiaTheme="minorHAnsi" w:hAnsiTheme="minorHAnsi" w:cstheme="minorBidi"/>
           <w:b/>
           <w:bCs/>
-          <w:color w:val="auto"/>
-          <w:sz w:val="22"/>
-          <w:szCs w:val="22"/>
-          <w:lang w:eastAsia="en-US"/>
         </w:rPr>
       </w:sdtEndPr>
       <w:sdtContent>

</xml_diff>